<commit_message>
Updated Opcode group 5x test cases.docx
</commit_message>
<xml_diff>
--- a/Documents/Test Documents/Opcode group 5x test cases.docx
+++ b/Documents/Test Documents/Opcode group 5x test cases.docx
@@ -25,9 +25,11 @@
       <w:r>
         <w:t xml:space="preserve">: </w:t>
       </w:r>
+      <w:proofErr w:type="spellStart"/>
       <w:r>
         <w:t>check_RQNN</w:t>
       </w:r>
+      <w:proofErr w:type="spellEnd"/>
     </w:p>
     <w:tbl>
       <w:tblPr>
@@ -45,6 +47,48 @@
             <w:tcW w:w="846" w:type="dxa"/>
           </w:tcPr>
           <w:p>
+            <w:pPr>
+              <w:rPr>
+                <w:b/>
+                <w:bCs/>
+              </w:rPr>
+            </w:pPr>
+            <w:r>
+              <w:rPr>
+                <w:b/>
+                <w:bCs/>
+              </w:rPr>
+              <w:t>RQNN</w:t>
+            </w:r>
+          </w:p>
+        </w:tc>
+        <w:tc>
+          <w:tcPr>
+            <w:tcW w:w="8170" w:type="dxa"/>
+          </w:tcPr>
+          <w:p>
+            <w:pPr>
+              <w:rPr>
+                <w:b/>
+                <w:bCs/>
+              </w:rPr>
+            </w:pPr>
+            <w:r>
+              <w:rPr>
+                <w:b/>
+                <w:bCs/>
+              </w:rPr>
+              <w:t>Request node number</w:t>
+            </w:r>
+          </w:p>
+        </w:tc>
+      </w:tr>
+      <w:tr>
+        <w:tc>
+          <w:tcPr>
+            <w:tcW w:w="846" w:type="dxa"/>
+          </w:tcPr>
+          <w:p>
             <w:r>
               <w:t>Given:</w:t>
             </w:r>
@@ -134,20 +178,22 @@
         <w:pStyle w:val="Heading1"/>
       </w:pPr>
       <w:r>
-        <w:t>0x</w:t>
-      </w:r>
-      <w:r>
-        <w:t>5E</w:t>
-      </w:r>
-      <w:r>
-        <w:t>: Test_</w:t>
-      </w:r>
-      <w:r>
-        <w:t>NNRS</w:t>
-      </w:r>
-      <w:r>
-        <w:t>T</w:t>
-      </w:r>
+        <w:t>0x5</w:t>
+      </w:r>
+      <w:r>
+        <w:t>3</w:t>
+      </w:r>
+      <w:r>
+        <w:t xml:space="preserve">: </w:t>
+      </w:r>
+      <w:proofErr w:type="spellStart"/>
+      <w:r>
+        <w:t>Test_NN</w:t>
+      </w:r>
+      <w:r>
+        <w:t>LRN</w:t>
+      </w:r>
+      <w:proofErr w:type="spellEnd"/>
     </w:p>
     <w:tbl>
       <w:tblPr>
@@ -165,6 +211,48 @@
             <w:tcW w:w="846" w:type="dxa"/>
           </w:tcPr>
           <w:p>
+            <w:pPr>
+              <w:rPr>
+                <w:b/>
+                <w:bCs/>
+              </w:rPr>
+            </w:pPr>
+            <w:r>
+              <w:rPr>
+                <w:b/>
+                <w:bCs/>
+              </w:rPr>
+              <w:t>NNLRN</w:t>
+            </w:r>
+          </w:p>
+        </w:tc>
+        <w:tc>
+          <w:tcPr>
+            <w:tcW w:w="8170" w:type="dxa"/>
+          </w:tcPr>
+          <w:p>
+            <w:pPr>
+              <w:rPr>
+                <w:b/>
+                <w:bCs/>
+              </w:rPr>
+            </w:pPr>
+            <w:r>
+              <w:rPr>
+                <w:b/>
+                <w:bCs/>
+              </w:rPr>
+              <w:t>Enter learn mode</w:t>
+            </w:r>
+          </w:p>
+        </w:tc>
+      </w:tr>
+      <w:tr>
+        <w:tc>
+          <w:tcPr>
+            <w:tcW w:w="846" w:type="dxa"/>
+          </w:tcPr>
+          <w:p>
             <w:r>
               <w:t>Given:</w:t>
             </w:r>
@@ -176,13 +264,188 @@
           </w:tcPr>
           <w:p>
             <w:r>
+              <w:t>The node number of the unit under test</w:t>
+            </w:r>
+          </w:p>
+        </w:tc>
+      </w:tr>
+      <w:tr>
+        <w:tc>
+          <w:tcPr>
+            <w:tcW w:w="846" w:type="dxa"/>
+          </w:tcPr>
+          <w:p>
+            <w:r>
+              <w:t>When:</w:t>
+            </w:r>
+          </w:p>
+        </w:tc>
+        <w:tc>
+          <w:tcPr>
+            <w:tcW w:w="8170" w:type="dxa"/>
+          </w:tcPr>
+          <w:p>
+            <w:r>
               <w:t xml:space="preserve">The </w:t>
             </w:r>
-            <w:r>
-              <w:t xml:space="preserve">node number of the </w:t>
-            </w:r>
-            <w:r>
-              <w:t>unit under test</w:t>
+            <w:proofErr w:type="spellStart"/>
+            <w:r>
+              <w:t>cbus</w:t>
+            </w:r>
+            <w:proofErr w:type="spellEnd"/>
+            <w:r>
+              <w:t xml:space="preserve"> message NN</w:t>
+            </w:r>
+            <w:r>
+              <w:t>LRN</w:t>
+            </w:r>
+            <w:r>
+              <w:t xml:space="preserve"> is sent</w:t>
+            </w:r>
+          </w:p>
+        </w:tc>
+      </w:tr>
+      <w:tr>
+        <w:tc>
+          <w:tcPr>
+            <w:tcW w:w="846" w:type="dxa"/>
+          </w:tcPr>
+          <w:p>
+            <w:r>
+              <w:t>Then:</w:t>
+            </w:r>
+          </w:p>
+        </w:tc>
+        <w:tc>
+          <w:tcPr>
+            <w:tcW w:w="8170" w:type="dxa"/>
+          </w:tcPr>
+          <w:p>
+            <w:r>
+              <w:t>Expect that the</w:t>
+            </w:r>
+            <w:r>
+              <w:t xml:space="preserve"> module enters learn mode – checked by requesting node parameter 8 from the module, and testing bit 5 is set</w:t>
+            </w:r>
+          </w:p>
+        </w:tc>
+      </w:tr>
+      <w:tr>
+        <w:tc>
+          <w:tcPr>
+            <w:tcW w:w="846" w:type="dxa"/>
+          </w:tcPr>
+          <w:p>
+            <w:r>
+              <w:t>Additional:</w:t>
+            </w:r>
+          </w:p>
+        </w:tc>
+        <w:tc>
+          <w:tcPr>
+            <w:tcW w:w="8170" w:type="dxa"/>
+          </w:tcPr>
+          <w:p/>
+        </w:tc>
+      </w:tr>
+    </w:tbl>
+    <w:p>
+      <w:pPr>
+        <w:pStyle w:val="Heading1"/>
+      </w:pPr>
+    </w:p>
+    <w:p>
+      <w:pPr>
+        <w:pStyle w:val="Heading1"/>
+      </w:pPr>
+      <w:r>
+        <w:t>0x5</w:t>
+      </w:r>
+      <w:r>
+        <w:t>4</w:t>
+      </w:r>
+      <w:r>
+        <w:t xml:space="preserve">: </w:t>
+      </w:r>
+      <w:proofErr w:type="spellStart"/>
+      <w:r>
+        <w:t>Test_NN</w:t>
+      </w:r>
+      <w:r>
+        <w:t>ULN</w:t>
+      </w:r>
+      <w:proofErr w:type="spellEnd"/>
+    </w:p>
+    <w:tbl>
+      <w:tblPr>
+        <w:tblStyle w:val="TableGrid"/>
+        <w:tblW w:w="0" w:type="auto"/>
+        <w:tblLook w:val="04A0" w:firstRow="1" w:lastRow="0" w:firstColumn="1" w:lastColumn="0" w:noHBand="0" w:noVBand="1"/>
+      </w:tblPr>
+      <w:tblGrid>
+        <w:gridCol w:w="1194"/>
+        <w:gridCol w:w="7822"/>
+      </w:tblGrid>
+      <w:tr>
+        <w:tc>
+          <w:tcPr>
+            <w:tcW w:w="846" w:type="dxa"/>
+          </w:tcPr>
+          <w:p>
+            <w:pPr>
+              <w:rPr>
+                <w:b/>
+                <w:bCs/>
+              </w:rPr>
+            </w:pPr>
+            <w:r>
+              <w:rPr>
+                <w:b/>
+                <w:bCs/>
+              </w:rPr>
+              <w:t>NNULN</w:t>
+            </w:r>
+          </w:p>
+        </w:tc>
+        <w:tc>
+          <w:tcPr>
+            <w:tcW w:w="8170" w:type="dxa"/>
+          </w:tcPr>
+          <w:p>
+            <w:pPr>
+              <w:rPr>
+                <w:b/>
+                <w:bCs/>
+              </w:rPr>
+            </w:pPr>
+            <w:r>
+              <w:rPr>
+                <w:b/>
+                <w:bCs/>
+              </w:rPr>
+              <w:t>Leave learn mode</w:t>
+            </w:r>
+          </w:p>
+        </w:tc>
+      </w:tr>
+      <w:tr>
+        <w:tc>
+          <w:tcPr>
+            <w:tcW w:w="846" w:type="dxa"/>
+          </w:tcPr>
+          <w:p>
+            <w:r>
+              <w:t>Given:</w:t>
+            </w:r>
+          </w:p>
+        </w:tc>
+        <w:tc>
+          <w:tcPr>
+            <w:tcW w:w="8170" w:type="dxa"/>
+          </w:tcPr>
+          <w:p>
+            <w:r>
+              <w:t>The node number of the unit under test</w:t>
             </w:r>
           </w:p>
         </w:tc>
@@ -204,10 +467,1144 @@
           </w:tcPr>
           <w:p>
             <w:r>
-              <w:t xml:space="preserve">The cbus message </w:t>
-            </w:r>
-            <w:r>
-              <w:t>NNRS</w:t>
+              <w:t xml:space="preserve">The </w:t>
+            </w:r>
+            <w:proofErr w:type="spellStart"/>
+            <w:r>
+              <w:t>cbus</w:t>
+            </w:r>
+            <w:proofErr w:type="spellEnd"/>
+            <w:r>
+              <w:t xml:space="preserve"> message NN</w:t>
+            </w:r>
+            <w:r>
+              <w:t>ULN</w:t>
+            </w:r>
+            <w:r>
+              <w:t xml:space="preserve"> is sent</w:t>
+            </w:r>
+          </w:p>
+        </w:tc>
+      </w:tr>
+      <w:tr>
+        <w:tc>
+          <w:tcPr>
+            <w:tcW w:w="846" w:type="dxa"/>
+          </w:tcPr>
+          <w:p>
+            <w:r>
+              <w:t>Then:</w:t>
+            </w:r>
+          </w:p>
+        </w:tc>
+        <w:tc>
+          <w:tcPr>
+            <w:tcW w:w="8170" w:type="dxa"/>
+          </w:tcPr>
+          <w:p>
+            <w:r>
+              <w:t xml:space="preserve">Expect that the module </w:t>
+            </w:r>
+            <w:r>
+              <w:t>exits</w:t>
+            </w:r>
+            <w:r>
+              <w:t xml:space="preserve"> learn mode – checked by requesting node parameter 8 from the module, and testing bit 5 is </w:t>
+            </w:r>
+            <w:r>
+              <w:t>clear</w:t>
+            </w:r>
+          </w:p>
+        </w:tc>
+      </w:tr>
+      <w:tr>
+        <w:tc>
+          <w:tcPr>
+            <w:tcW w:w="846" w:type="dxa"/>
+          </w:tcPr>
+          <w:p>
+            <w:r>
+              <w:t>Additional:</w:t>
+            </w:r>
+          </w:p>
+        </w:tc>
+        <w:tc>
+          <w:tcPr>
+            <w:tcW w:w="8170" w:type="dxa"/>
+          </w:tcPr>
+          <w:p/>
+        </w:tc>
+      </w:tr>
+    </w:tbl>
+    <w:p>
+      <w:pPr>
+        <w:pStyle w:val="Heading1"/>
+      </w:pPr>
+    </w:p>
+    <w:p>
+      <w:pPr>
+        <w:pStyle w:val="Heading1"/>
+      </w:pPr>
+      <w:r>
+        <w:t>0x5</w:t>
+      </w:r>
+      <w:r>
+        <w:t>5</w:t>
+      </w:r>
+      <w:r>
+        <w:t xml:space="preserve">: </w:t>
+      </w:r>
+      <w:proofErr w:type="spellStart"/>
+      <w:r>
+        <w:t>Test_NN</w:t>
+      </w:r>
+      <w:r>
+        <w:t>CLR</w:t>
+      </w:r>
+      <w:proofErr w:type="spellEnd"/>
+    </w:p>
+    <w:tbl>
+      <w:tblPr>
+        <w:tblStyle w:val="TableGrid"/>
+        <w:tblW w:w="0" w:type="auto"/>
+        <w:tblLook w:val="04A0" w:firstRow="1" w:lastRow="0" w:firstColumn="1" w:lastColumn="0" w:noHBand="0" w:noVBand="1"/>
+      </w:tblPr>
+      <w:tblGrid>
+        <w:gridCol w:w="1194"/>
+        <w:gridCol w:w="7822"/>
+      </w:tblGrid>
+      <w:tr>
+        <w:tc>
+          <w:tcPr>
+            <w:tcW w:w="846" w:type="dxa"/>
+          </w:tcPr>
+          <w:p>
+            <w:pPr>
+              <w:rPr>
+                <w:b/>
+                <w:bCs/>
+              </w:rPr>
+            </w:pPr>
+            <w:r>
+              <w:rPr>
+                <w:b/>
+                <w:bCs/>
+              </w:rPr>
+              <w:t>NNCLR</w:t>
+            </w:r>
+          </w:p>
+        </w:tc>
+        <w:tc>
+          <w:tcPr>
+            <w:tcW w:w="8170" w:type="dxa"/>
+          </w:tcPr>
+          <w:p>
+            <w:pPr>
+              <w:rPr>
+                <w:b/>
+                <w:bCs/>
+              </w:rPr>
+            </w:pPr>
+            <w:r>
+              <w:rPr>
+                <w:b/>
+                <w:bCs/>
+              </w:rPr>
+              <w:t>Clear all events from the module</w:t>
+            </w:r>
+          </w:p>
+        </w:tc>
+      </w:tr>
+      <w:tr>
+        <w:tc>
+          <w:tcPr>
+            <w:tcW w:w="846" w:type="dxa"/>
+          </w:tcPr>
+          <w:p>
+            <w:r>
+              <w:t>Given:</w:t>
+            </w:r>
+          </w:p>
+        </w:tc>
+        <w:tc>
+          <w:tcPr>
+            <w:tcW w:w="8170" w:type="dxa"/>
+          </w:tcPr>
+          <w:p>
+            <w:r>
+              <w:t>The node number of the unit under test</w:t>
+            </w:r>
+          </w:p>
+        </w:tc>
+      </w:tr>
+      <w:tr>
+        <w:tc>
+          <w:tcPr>
+            <w:tcW w:w="846" w:type="dxa"/>
+          </w:tcPr>
+          <w:p>
+            <w:r>
+              <w:t>When:</w:t>
+            </w:r>
+          </w:p>
+        </w:tc>
+        <w:tc>
+          <w:tcPr>
+            <w:tcW w:w="8170" w:type="dxa"/>
+          </w:tcPr>
+          <w:p>
+            <w:r>
+              <w:t xml:space="preserve">The </w:t>
+            </w:r>
+            <w:proofErr w:type="spellStart"/>
+            <w:r>
+              <w:t>cbus</w:t>
+            </w:r>
+            <w:proofErr w:type="spellEnd"/>
+            <w:r>
+              <w:t xml:space="preserve"> message NN</w:t>
+            </w:r>
+            <w:r>
+              <w:t>CLR</w:t>
+            </w:r>
+            <w:r>
+              <w:t xml:space="preserve"> is sent</w:t>
+            </w:r>
+          </w:p>
+        </w:tc>
+      </w:tr>
+      <w:tr>
+        <w:tc>
+          <w:tcPr>
+            <w:tcW w:w="846" w:type="dxa"/>
+          </w:tcPr>
+          <w:p>
+            <w:r>
+              <w:t>Then:</w:t>
+            </w:r>
+          </w:p>
+        </w:tc>
+        <w:tc>
+          <w:tcPr>
+            <w:tcW w:w="8170" w:type="dxa"/>
+          </w:tcPr>
+          <w:p>
+            <w:r>
+              <w:t xml:space="preserve">Expect that </w:t>
+            </w:r>
+            <w:r>
+              <w:t>the message WRACK is received</w:t>
+            </w:r>
+          </w:p>
+        </w:tc>
+      </w:tr>
+      <w:tr>
+        <w:tc>
+          <w:tcPr>
+            <w:tcW w:w="846" w:type="dxa"/>
+          </w:tcPr>
+          <w:p>
+            <w:r>
+              <w:t>Additional:</w:t>
+            </w:r>
+          </w:p>
+        </w:tc>
+        <w:tc>
+          <w:tcPr>
+            <w:tcW w:w="8170" w:type="dxa"/>
+          </w:tcPr>
+          <w:p/>
+        </w:tc>
+      </w:tr>
+    </w:tbl>
+    <w:p>
+      <w:pPr>
+        <w:pStyle w:val="Heading1"/>
+      </w:pPr>
+    </w:p>
+    <w:p>
+      <w:pPr>
+        <w:pStyle w:val="Heading1"/>
+      </w:pPr>
+      <w:r>
+        <w:t>0x5</w:t>
+      </w:r>
+      <w:r>
+        <w:t>6</w:t>
+      </w:r>
+      <w:r>
+        <w:t xml:space="preserve">: </w:t>
+      </w:r>
+      <w:proofErr w:type="spellStart"/>
+      <w:r>
+        <w:t>Test_NN</w:t>
+      </w:r>
+      <w:r>
+        <w:t>EVN</w:t>
+      </w:r>
+      <w:proofErr w:type="spellEnd"/>
+    </w:p>
+    <w:tbl>
+      <w:tblPr>
+        <w:tblStyle w:val="TableGrid"/>
+        <w:tblW w:w="0" w:type="auto"/>
+        <w:tblLook w:val="04A0" w:firstRow="1" w:lastRow="0" w:firstColumn="1" w:lastColumn="0" w:noHBand="0" w:noVBand="1"/>
+      </w:tblPr>
+      <w:tblGrid>
+        <w:gridCol w:w="1194"/>
+        <w:gridCol w:w="7822"/>
+      </w:tblGrid>
+      <w:tr>
+        <w:tc>
+          <w:tcPr>
+            <w:tcW w:w="846" w:type="dxa"/>
+          </w:tcPr>
+          <w:p>
+            <w:pPr>
+              <w:rPr>
+                <w:b/>
+                <w:bCs/>
+              </w:rPr>
+            </w:pPr>
+            <w:r>
+              <w:rPr>
+                <w:b/>
+                <w:bCs/>
+              </w:rPr>
+              <w:t>NN</w:t>
+            </w:r>
+            <w:r>
+              <w:rPr>
+                <w:b/>
+                <w:bCs/>
+              </w:rPr>
+              <w:t>EVN</w:t>
+            </w:r>
+          </w:p>
+        </w:tc>
+        <w:tc>
+          <w:tcPr>
+            <w:tcW w:w="8170" w:type="dxa"/>
+          </w:tcPr>
+          <w:p>
+            <w:pPr>
+              <w:rPr>
+                <w:b/>
+                <w:bCs/>
+              </w:rPr>
+            </w:pPr>
+            <w:r>
+              <w:rPr>
+                <w:b/>
+                <w:bCs/>
+              </w:rPr>
+              <w:t>Number of Events Available</w:t>
+            </w:r>
+          </w:p>
+        </w:tc>
+      </w:tr>
+      <w:tr>
+        <w:tc>
+          <w:tcPr>
+            <w:tcW w:w="846" w:type="dxa"/>
+          </w:tcPr>
+          <w:p>
+            <w:r>
+              <w:t>Given:</w:t>
+            </w:r>
+          </w:p>
+        </w:tc>
+        <w:tc>
+          <w:tcPr>
+            <w:tcW w:w="8170" w:type="dxa"/>
+          </w:tcPr>
+          <w:p>
+            <w:r>
+              <w:t>The node number of the unit under test</w:t>
+            </w:r>
+          </w:p>
+        </w:tc>
+      </w:tr>
+      <w:tr>
+        <w:tc>
+          <w:tcPr>
+            <w:tcW w:w="846" w:type="dxa"/>
+          </w:tcPr>
+          <w:p>
+            <w:r>
+              <w:t>When:</w:t>
+            </w:r>
+          </w:p>
+        </w:tc>
+        <w:tc>
+          <w:tcPr>
+            <w:tcW w:w="8170" w:type="dxa"/>
+          </w:tcPr>
+          <w:p>
+            <w:r>
+              <w:t xml:space="preserve">The </w:t>
+            </w:r>
+            <w:proofErr w:type="spellStart"/>
+            <w:r>
+              <w:t>cbus</w:t>
+            </w:r>
+            <w:proofErr w:type="spellEnd"/>
+            <w:r>
+              <w:t xml:space="preserve"> message N</w:t>
+            </w:r>
+            <w:r>
+              <w:t>NEVN</w:t>
+            </w:r>
+            <w:r>
+              <w:t xml:space="preserve"> is sent</w:t>
+            </w:r>
+          </w:p>
+        </w:tc>
+      </w:tr>
+      <w:tr>
+        <w:tc>
+          <w:tcPr>
+            <w:tcW w:w="846" w:type="dxa"/>
+          </w:tcPr>
+          <w:p>
+            <w:r>
+              <w:lastRenderedPageBreak/>
+              <w:t>Then:</w:t>
+            </w:r>
+          </w:p>
+        </w:tc>
+        <w:tc>
+          <w:tcPr>
+            <w:tcW w:w="8170" w:type="dxa"/>
+          </w:tcPr>
+          <w:p>
+            <w:r>
+              <w:t xml:space="preserve">Expect that the message </w:t>
+            </w:r>
+            <w:r>
+              <w:t>EVNLF</w:t>
+            </w:r>
+            <w:r>
+              <w:t xml:space="preserve"> is received</w:t>
+            </w:r>
+          </w:p>
+        </w:tc>
+      </w:tr>
+      <w:tr>
+        <w:tc>
+          <w:tcPr>
+            <w:tcW w:w="846" w:type="dxa"/>
+          </w:tcPr>
+          <w:p>
+            <w:r>
+              <w:t>Additional:</w:t>
+            </w:r>
+          </w:p>
+        </w:tc>
+        <w:tc>
+          <w:tcPr>
+            <w:tcW w:w="8170" w:type="dxa"/>
+          </w:tcPr>
+          <w:p/>
+        </w:tc>
+      </w:tr>
+    </w:tbl>
+    <w:p>
+      <w:pPr>
+        <w:pStyle w:val="Heading1"/>
+      </w:pPr>
+    </w:p>
+    <w:p>
+      <w:pPr>
+        <w:pStyle w:val="Heading1"/>
+      </w:pPr>
+      <w:r>
+        <w:t>0x5</w:t>
+      </w:r>
+      <w:r>
+        <w:t>7</w:t>
+      </w:r>
+      <w:r>
+        <w:t xml:space="preserve">: </w:t>
+      </w:r>
+      <w:proofErr w:type="spellStart"/>
+      <w:r>
+        <w:t>Test_N</w:t>
+      </w:r>
+      <w:r>
+        <w:t>ERD</w:t>
+      </w:r>
+      <w:proofErr w:type="spellEnd"/>
+    </w:p>
+    <w:tbl>
+      <w:tblPr>
+        <w:tblStyle w:val="TableGrid"/>
+        <w:tblW w:w="0" w:type="auto"/>
+        <w:tblLook w:val="04A0" w:firstRow="1" w:lastRow="0" w:firstColumn="1" w:lastColumn="0" w:noHBand="0" w:noVBand="1"/>
+      </w:tblPr>
+      <w:tblGrid>
+        <w:gridCol w:w="1194"/>
+        <w:gridCol w:w="7822"/>
+      </w:tblGrid>
+      <w:tr>
+        <w:tc>
+          <w:tcPr>
+            <w:tcW w:w="846" w:type="dxa"/>
+          </w:tcPr>
+          <w:p>
+            <w:pPr>
+              <w:rPr>
+                <w:b/>
+                <w:bCs/>
+              </w:rPr>
+            </w:pPr>
+            <w:r>
+              <w:rPr>
+                <w:b/>
+                <w:bCs/>
+              </w:rPr>
+              <w:t>NN</w:t>
+            </w:r>
+            <w:r>
+              <w:rPr>
+                <w:b/>
+                <w:bCs/>
+              </w:rPr>
+              <w:t>EVN</w:t>
+            </w:r>
+          </w:p>
+        </w:tc>
+        <w:tc>
+          <w:tcPr>
+            <w:tcW w:w="8170" w:type="dxa"/>
+          </w:tcPr>
+          <w:p>
+            <w:pPr>
+              <w:rPr>
+                <w:b/>
+                <w:bCs/>
+              </w:rPr>
+            </w:pPr>
+            <w:r>
+              <w:rPr>
+                <w:b/>
+                <w:bCs/>
+              </w:rPr>
+              <w:t>Read All Events</w:t>
+            </w:r>
+          </w:p>
+        </w:tc>
+      </w:tr>
+      <w:tr>
+        <w:tc>
+          <w:tcPr>
+            <w:tcW w:w="846" w:type="dxa"/>
+          </w:tcPr>
+          <w:p>
+            <w:r>
+              <w:t>Given:</w:t>
+            </w:r>
+          </w:p>
+        </w:tc>
+        <w:tc>
+          <w:tcPr>
+            <w:tcW w:w="8170" w:type="dxa"/>
+          </w:tcPr>
+          <w:p>
+            <w:r>
+              <w:t>The node number of the unit under test</w:t>
+            </w:r>
+          </w:p>
+        </w:tc>
+      </w:tr>
+      <w:tr>
+        <w:tc>
+          <w:tcPr>
+            <w:tcW w:w="846" w:type="dxa"/>
+          </w:tcPr>
+          <w:p>
+            <w:r>
+              <w:t>When:</w:t>
+            </w:r>
+          </w:p>
+        </w:tc>
+        <w:tc>
+          <w:tcPr>
+            <w:tcW w:w="8170" w:type="dxa"/>
+          </w:tcPr>
+          <w:p>
+            <w:r>
+              <w:t xml:space="preserve">The </w:t>
+            </w:r>
+            <w:proofErr w:type="spellStart"/>
+            <w:r>
+              <w:t>cbus</w:t>
+            </w:r>
+            <w:proofErr w:type="spellEnd"/>
+            <w:r>
+              <w:t xml:space="preserve"> message N</w:t>
+            </w:r>
+            <w:r>
+              <w:t>ERD</w:t>
+            </w:r>
+            <w:r>
+              <w:t xml:space="preserve"> is sent</w:t>
+            </w:r>
+          </w:p>
+        </w:tc>
+      </w:tr>
+      <w:tr>
+        <w:tc>
+          <w:tcPr>
+            <w:tcW w:w="846" w:type="dxa"/>
+          </w:tcPr>
+          <w:p>
+            <w:r>
+              <w:t>Then:</w:t>
+            </w:r>
+          </w:p>
+        </w:tc>
+        <w:tc>
+          <w:tcPr>
+            <w:tcW w:w="8170" w:type="dxa"/>
+          </w:tcPr>
+          <w:p>
+            <w:r>
+              <w:t xml:space="preserve">Expect </w:t>
+            </w:r>
+            <w:r>
+              <w:t>an ENRSP message for each stored event in the module</w:t>
+            </w:r>
+          </w:p>
+        </w:tc>
+      </w:tr>
+      <w:tr>
+        <w:tc>
+          <w:tcPr>
+            <w:tcW w:w="846" w:type="dxa"/>
+          </w:tcPr>
+          <w:p>
+            <w:r>
+              <w:t>Additional:</w:t>
+            </w:r>
+          </w:p>
+        </w:tc>
+        <w:tc>
+          <w:tcPr>
+            <w:tcW w:w="8170" w:type="dxa"/>
+          </w:tcPr>
+          <w:p/>
+        </w:tc>
+      </w:tr>
+    </w:tbl>
+    <w:p>
+      <w:pPr>
+        <w:pStyle w:val="Heading1"/>
+      </w:pPr>
+    </w:p>
+    <w:p>
+      <w:pPr>
+        <w:pStyle w:val="Heading1"/>
+      </w:pPr>
+      <w:r>
+        <w:t>0x5</w:t>
+      </w:r>
+      <w:r>
+        <w:t>8</w:t>
+      </w:r>
+      <w:r>
+        <w:t xml:space="preserve">: </w:t>
+      </w:r>
+      <w:proofErr w:type="spellStart"/>
+      <w:r>
+        <w:t>Test_</w:t>
+      </w:r>
+      <w:r>
+        <w:t>RQEVN</w:t>
+      </w:r>
+      <w:proofErr w:type="spellEnd"/>
+    </w:p>
+    <w:tbl>
+      <w:tblPr>
+        <w:tblStyle w:val="TableGrid"/>
+        <w:tblW w:w="0" w:type="auto"/>
+        <w:tblLook w:val="04A0" w:firstRow="1" w:lastRow="0" w:firstColumn="1" w:lastColumn="0" w:noHBand="0" w:noVBand="1"/>
+      </w:tblPr>
+      <w:tblGrid>
+        <w:gridCol w:w="1194"/>
+        <w:gridCol w:w="7822"/>
+      </w:tblGrid>
+      <w:tr>
+        <w:tc>
+          <w:tcPr>
+            <w:tcW w:w="846" w:type="dxa"/>
+          </w:tcPr>
+          <w:p>
+            <w:pPr>
+              <w:rPr>
+                <w:b/>
+                <w:bCs/>
+              </w:rPr>
+            </w:pPr>
+            <w:r>
+              <w:rPr>
+                <w:b/>
+                <w:bCs/>
+              </w:rPr>
+              <w:t>RQEVN</w:t>
+            </w:r>
+          </w:p>
+        </w:tc>
+        <w:tc>
+          <w:tcPr>
+            <w:tcW w:w="8170" w:type="dxa"/>
+          </w:tcPr>
+          <w:p>
+            <w:pPr>
+              <w:rPr>
+                <w:b/>
+                <w:bCs/>
+              </w:rPr>
+            </w:pPr>
+            <w:r>
+              <w:rPr>
+                <w:b/>
+                <w:bCs/>
+              </w:rPr>
+              <w:t xml:space="preserve">Read </w:t>
+            </w:r>
+            <w:r>
+              <w:rPr>
+                <w:b/>
+                <w:bCs/>
+              </w:rPr>
+              <w:t>number of stored events</w:t>
+            </w:r>
+          </w:p>
+        </w:tc>
+      </w:tr>
+      <w:tr>
+        <w:tc>
+          <w:tcPr>
+            <w:tcW w:w="846" w:type="dxa"/>
+          </w:tcPr>
+          <w:p>
+            <w:r>
+              <w:t>Given:</w:t>
+            </w:r>
+          </w:p>
+        </w:tc>
+        <w:tc>
+          <w:tcPr>
+            <w:tcW w:w="8170" w:type="dxa"/>
+          </w:tcPr>
+          <w:p>
+            <w:r>
+              <w:t>The node number of the unit under test</w:t>
+            </w:r>
+          </w:p>
+        </w:tc>
+      </w:tr>
+      <w:tr>
+        <w:tc>
+          <w:tcPr>
+            <w:tcW w:w="846" w:type="dxa"/>
+          </w:tcPr>
+          <w:p>
+            <w:r>
+              <w:t>When:</w:t>
+            </w:r>
+          </w:p>
+        </w:tc>
+        <w:tc>
+          <w:tcPr>
+            <w:tcW w:w="8170" w:type="dxa"/>
+          </w:tcPr>
+          <w:p>
+            <w:r>
+              <w:t xml:space="preserve">The </w:t>
+            </w:r>
+            <w:proofErr w:type="spellStart"/>
+            <w:r>
+              <w:t>cbus</w:t>
+            </w:r>
+            <w:proofErr w:type="spellEnd"/>
+            <w:r>
+              <w:t xml:space="preserve"> message </w:t>
+            </w:r>
+            <w:r>
+              <w:t>RQEVN</w:t>
+            </w:r>
+            <w:r>
+              <w:t xml:space="preserve"> is sent</w:t>
+            </w:r>
+          </w:p>
+        </w:tc>
+      </w:tr>
+      <w:tr>
+        <w:tc>
+          <w:tcPr>
+            <w:tcW w:w="846" w:type="dxa"/>
+          </w:tcPr>
+          <w:p>
+            <w:r>
+              <w:t>Then:</w:t>
+            </w:r>
+          </w:p>
+        </w:tc>
+        <w:tc>
+          <w:tcPr>
+            <w:tcW w:w="8170" w:type="dxa"/>
+          </w:tcPr>
+          <w:p>
+            <w:r>
+              <w:t xml:space="preserve">Expect a </w:t>
+            </w:r>
+            <w:r>
+              <w:t>NUMEV</w:t>
+            </w:r>
+            <w:r>
+              <w:t xml:space="preserve"> message </w:t>
+            </w:r>
+            <w:r>
+              <w:t>with the number of stored events</w:t>
+            </w:r>
+          </w:p>
+        </w:tc>
+      </w:tr>
+      <w:tr>
+        <w:tc>
+          <w:tcPr>
+            <w:tcW w:w="846" w:type="dxa"/>
+          </w:tcPr>
+          <w:p>
+            <w:r>
+              <w:t>Additional:</w:t>
+            </w:r>
+          </w:p>
+        </w:tc>
+        <w:tc>
+          <w:tcPr>
+            <w:tcW w:w="8170" w:type="dxa"/>
+          </w:tcPr>
+          <w:p/>
+        </w:tc>
+      </w:tr>
+    </w:tbl>
+    <w:p>
+      <w:pPr>
+        <w:pStyle w:val="Heading1"/>
+      </w:pPr>
+    </w:p>
+    <w:p>
+      <w:pPr>
+        <w:pStyle w:val="Heading1"/>
+      </w:pPr>
+      <w:r>
+        <w:t>0x5</w:t>
+      </w:r>
+      <w:r>
+        <w:t>D</w:t>
+      </w:r>
+      <w:r>
+        <w:t xml:space="preserve">: </w:t>
+      </w:r>
+      <w:proofErr w:type="spellStart"/>
+      <w:r>
+        <w:t>Test_</w:t>
+      </w:r>
+      <w:r>
+        <w:t>ENUM</w:t>
+      </w:r>
+      <w:proofErr w:type="spellEnd"/>
+    </w:p>
+    <w:tbl>
+      <w:tblPr>
+        <w:tblStyle w:val="TableGrid"/>
+        <w:tblW w:w="0" w:type="auto"/>
+        <w:tblLook w:val="04A0" w:firstRow="1" w:lastRow="0" w:firstColumn="1" w:lastColumn="0" w:noHBand="0" w:noVBand="1"/>
+      </w:tblPr>
+      <w:tblGrid>
+        <w:gridCol w:w="1194"/>
+        <w:gridCol w:w="7822"/>
+      </w:tblGrid>
+      <w:tr>
+        <w:tc>
+          <w:tcPr>
+            <w:tcW w:w="846" w:type="dxa"/>
+          </w:tcPr>
+          <w:p>
+            <w:pPr>
+              <w:rPr>
+                <w:b/>
+                <w:bCs/>
+              </w:rPr>
+            </w:pPr>
+            <w:r>
+              <w:rPr>
+                <w:b/>
+                <w:bCs/>
+              </w:rPr>
+              <w:t>ENUM</w:t>
+            </w:r>
+          </w:p>
+        </w:tc>
+        <w:tc>
+          <w:tcPr>
+            <w:tcW w:w="8170" w:type="dxa"/>
+          </w:tcPr>
+          <w:p>
+            <w:pPr>
+              <w:rPr>
+                <w:b/>
+                <w:bCs/>
+              </w:rPr>
+            </w:pPr>
+            <w:r>
+              <w:rPr>
+                <w:b/>
+                <w:bCs/>
+              </w:rPr>
+              <w:t>Force Self Enumeration of CANID</w:t>
+            </w:r>
+          </w:p>
+        </w:tc>
+      </w:tr>
+      <w:tr>
+        <w:tc>
+          <w:tcPr>
+            <w:tcW w:w="846" w:type="dxa"/>
+          </w:tcPr>
+          <w:p>
+            <w:r>
+              <w:t>Given:</w:t>
+            </w:r>
+          </w:p>
+        </w:tc>
+        <w:tc>
+          <w:tcPr>
+            <w:tcW w:w="8170" w:type="dxa"/>
+          </w:tcPr>
+          <w:p>
+            <w:r>
+              <w:t>The node number of the unit under test</w:t>
+            </w:r>
+          </w:p>
+        </w:tc>
+      </w:tr>
+      <w:tr>
+        <w:tc>
+          <w:tcPr>
+            <w:tcW w:w="846" w:type="dxa"/>
+          </w:tcPr>
+          <w:p>
+            <w:r>
+              <w:t>When:</w:t>
+            </w:r>
+          </w:p>
+        </w:tc>
+        <w:tc>
+          <w:tcPr>
+            <w:tcW w:w="8170" w:type="dxa"/>
+          </w:tcPr>
+          <w:p>
+            <w:r>
+              <w:t xml:space="preserve">The </w:t>
+            </w:r>
+            <w:proofErr w:type="spellStart"/>
+            <w:r>
+              <w:t>cbus</w:t>
+            </w:r>
+            <w:proofErr w:type="spellEnd"/>
+            <w:r>
+              <w:t xml:space="preserve"> message </w:t>
+            </w:r>
+            <w:r>
+              <w:t>ENUM</w:t>
+            </w:r>
+            <w:r>
+              <w:t xml:space="preserve"> is sent</w:t>
+            </w:r>
+          </w:p>
+        </w:tc>
+      </w:tr>
+      <w:tr>
+        <w:tc>
+          <w:tcPr>
+            <w:tcW w:w="846" w:type="dxa"/>
+          </w:tcPr>
+          <w:p>
+            <w:r>
+              <w:t>Then:</w:t>
+            </w:r>
+          </w:p>
+        </w:tc>
+        <w:tc>
+          <w:tcPr>
+            <w:tcW w:w="8170" w:type="dxa"/>
+          </w:tcPr>
+          <w:p>
+            <w:r>
+              <w:t xml:space="preserve">Expect a </w:t>
+            </w:r>
+            <w:r>
+              <w:t>NNACK</w:t>
+            </w:r>
+            <w:r>
+              <w:t xml:space="preserve"> message </w:t>
+            </w:r>
+            <w:r>
+              <w:t>to be received</w:t>
+            </w:r>
+          </w:p>
+        </w:tc>
+      </w:tr>
+      <w:tr>
+        <w:tc>
+          <w:tcPr>
+            <w:tcW w:w="846" w:type="dxa"/>
+          </w:tcPr>
+          <w:p>
+            <w:r>
+              <w:t>Additional:</w:t>
+            </w:r>
+          </w:p>
+        </w:tc>
+        <w:tc>
+          <w:tcPr>
+            <w:tcW w:w="8170" w:type="dxa"/>
+          </w:tcPr>
+          <w:p/>
+        </w:tc>
+      </w:tr>
+    </w:tbl>
+    <w:p>
+      <w:pPr>
+        <w:pStyle w:val="Heading1"/>
+      </w:pPr>
+    </w:p>
+    <w:p>
+      <w:pPr>
+        <w:pStyle w:val="Heading1"/>
+      </w:pPr>
+      <w:r>
+        <w:t>0x</w:t>
+      </w:r>
+      <w:r>
+        <w:t>5E</w:t>
+      </w:r>
+      <w:r>
+        <w:t xml:space="preserve">: </w:t>
+      </w:r>
+      <w:proofErr w:type="spellStart"/>
+      <w:r>
+        <w:t>Test_NNRS</w:t>
+      </w:r>
+      <w:r>
+        <w:t>T</w:t>
+      </w:r>
+      <w:proofErr w:type="spellEnd"/>
+    </w:p>
+    <w:tbl>
+      <w:tblPr>
+        <w:tblStyle w:val="TableGrid"/>
+        <w:tblW w:w="0" w:type="auto"/>
+        <w:tblLook w:val="04A0" w:firstRow="1" w:lastRow="0" w:firstColumn="1" w:lastColumn="0" w:noHBand="0" w:noVBand="1"/>
+      </w:tblPr>
+      <w:tblGrid>
+        <w:gridCol w:w="1194"/>
+        <w:gridCol w:w="7822"/>
+      </w:tblGrid>
+      <w:tr>
+        <w:tc>
+          <w:tcPr>
+            <w:tcW w:w="846" w:type="dxa"/>
+          </w:tcPr>
+          <w:p>
+            <w:pPr>
+              <w:rPr>
+                <w:b/>
+                <w:bCs/>
+              </w:rPr>
+            </w:pPr>
+            <w:r>
+              <w:rPr>
+                <w:b/>
+                <w:bCs/>
+              </w:rPr>
+              <w:t>NNRST</w:t>
+            </w:r>
+          </w:p>
+        </w:tc>
+        <w:tc>
+          <w:tcPr>
+            <w:tcW w:w="8170" w:type="dxa"/>
+          </w:tcPr>
+          <w:p>
+            <w:pPr>
+              <w:rPr>
+                <w:b/>
+                <w:bCs/>
+              </w:rPr>
+            </w:pPr>
+            <w:r>
+              <w:rPr>
+                <w:b/>
+                <w:bCs/>
+              </w:rPr>
+              <w:t>Reset module</w:t>
+            </w:r>
+          </w:p>
+        </w:tc>
+      </w:tr>
+      <w:tr>
+        <w:tc>
+          <w:tcPr>
+            <w:tcW w:w="846" w:type="dxa"/>
+          </w:tcPr>
+          <w:p>
+            <w:r>
+              <w:t>Given:</w:t>
+            </w:r>
+          </w:p>
+        </w:tc>
+        <w:tc>
+          <w:tcPr>
+            <w:tcW w:w="8170" w:type="dxa"/>
+          </w:tcPr>
+          <w:p>
+            <w:r>
+              <w:t>The node number of the unit under test</w:t>
+            </w:r>
+          </w:p>
+        </w:tc>
+      </w:tr>
+      <w:tr>
+        <w:tc>
+          <w:tcPr>
+            <w:tcW w:w="846" w:type="dxa"/>
+          </w:tcPr>
+          <w:p>
+            <w:r>
+              <w:t>When:</w:t>
+            </w:r>
+          </w:p>
+        </w:tc>
+        <w:tc>
+          <w:tcPr>
+            <w:tcW w:w="8170" w:type="dxa"/>
+          </w:tcPr>
+          <w:p>
+            <w:r>
+              <w:t xml:space="preserve">The </w:t>
+            </w:r>
+            <w:proofErr w:type="spellStart"/>
+            <w:r>
+              <w:t>cbus</w:t>
+            </w:r>
+            <w:proofErr w:type="spellEnd"/>
+            <w:r>
+              <w:t xml:space="preserve"> message NNRS</w:t>
             </w:r>
             <w:r>
               <w:t>T</w:t>

</xml_diff>